<commit_message>
doc(UX): Added the UX section in the report
</commit_message>
<xml_diff>
--- a/R-P_ShootMeUp-ESR-Rapport.docx
+++ b/R-P_ShootMeUp-ESR-Rapport.docx
@@ -60,7 +60,7 @@
         <w:tblLook w:val="0000" w:firstRow="0" w:lastRow="0" w:firstColumn="0" w:lastColumn="0" w:noHBand="0" w:noVBand="0"/>
       </w:tblPr>
       <w:tblGrid>
-        <w:gridCol w:w="9060"/>
+        <w:gridCol w:w="9210"/>
       </w:tblGrid>
       <w:tr>
         <w:tc>
@@ -2187,14 +2187,13 @@
       <w:pPr>
         <w:pStyle w:val="Titre2"/>
         <w:rPr>
-          <w:i w:val="0"/>
+          <w:i/>
           <w:iCs/>
         </w:rPr>
       </w:pPr>
       <w:bookmarkStart w:id="1" w:name="_Toc499021833"/>
       <w:r>
         <w:rPr>
-          <w:i w:val="0"/>
           <w:iCs/>
         </w:rPr>
         <w:t>Introduction</w:t>
@@ -2202,7 +2201,6 @@
       <w:bookmarkEnd w:id="1"/>
       <w:r>
         <w:rPr>
-          <w:i w:val="0"/>
           <w:iCs/>
         </w:rPr>
         <w:t xml:space="preserve"> </w:t>
@@ -2414,14 +2412,13 @@
       <w:pPr>
         <w:pStyle w:val="Titre2"/>
         <w:rPr>
-          <w:i w:val="0"/>
+          <w:i/>
           <w:iCs/>
         </w:rPr>
       </w:pPr>
       <w:bookmarkStart w:id="2" w:name="_Toc499021834"/>
       <w:r>
         <w:rPr>
-          <w:i w:val="0"/>
           <w:iCs/>
         </w:rPr>
         <w:t>Objectifs</w:t>
@@ -2539,7 +2536,7 @@
         <w:spacing w:line="259" w:lineRule="auto"/>
         <w:rPr>
           <w:bCs/>
-          <w:i w:val="0"/>
+          <w:i/>
           <w:szCs w:val="24"/>
         </w:rPr>
       </w:pPr>
@@ -2549,7 +2546,6 @@
       <w:r>
         <w:rPr>
           <w:bCs/>
-          <w:i w:val="0"/>
           <w:szCs w:val="24"/>
         </w:rPr>
         <w:lastRenderedPageBreak/>
@@ -2566,19 +2562,25 @@
       </w:r>
       <w:proofErr w:type="spellEnd"/>
       <w:r>
-        <w:t xml:space="preserve"> pour la gestion de tâche, du journal de travail, ainsi que pour la création d’user-stories et de tests d’acceptances. </w:t>
-      </w:r>
-      <w:r>
-        <w:t>D’un autre côté, nous utilisons GitHub pour la gestion du versionnement du code</w:t>
-      </w:r>
-      <w:r>
-        <w:t xml:space="preserve"> et pour le</w:t>
-      </w:r>
-      <w:r>
-        <w:t xml:space="preserve"> suivi des modifications</w:t>
-      </w:r>
-      <w:r>
-        <w:t xml:space="preserve"> sur la durée.</w:t>
+        <w:t xml:space="preserve"> pour la gestion de</w:t>
+      </w:r>
+      <w:r>
+        <w:t>s</w:t>
+      </w:r>
+      <w:r>
+        <w:t xml:space="preserve"> tâche</w:t>
+      </w:r>
+      <w:r>
+        <w:t>s</w:t>
+      </w:r>
+      <w:r>
+        <w:t xml:space="preserve">, du journal de travail, ainsi que pour la création </w:t>
+      </w:r>
+      <w:r>
+        <w:t>d’user</w:t>
+      </w:r>
+      <w:r>
+        <w:t>-stories et de tests d’acceptances. D’un autre côté, nous utilisons GitHub pour la gestion du versionnement du code et pour le suivi des modifications sur la durée.</w:t>
       </w:r>
     </w:p>
     <w:p>
@@ -2628,14 +2630,13 @@
       <w:pPr>
         <w:pStyle w:val="Titre2"/>
         <w:rPr>
-          <w:i w:val="0"/>
+          <w:i/>
           <w:iCs/>
         </w:rPr>
       </w:pPr>
       <w:bookmarkStart w:id="4" w:name="_Toc499021837"/>
       <w:r>
         <w:rPr>
-          <w:i w:val="0"/>
           <w:iCs/>
         </w:rPr>
         <w:t>Gameplay</w:t>
@@ -2853,15 +2854,33 @@
     </w:p>
     <w:p>
       <w:pPr>
+        <w:pStyle w:val="Retraitnormal1"/>
+        <w:numPr>
+          <w:ilvl w:val="0"/>
+          <w:numId w:val="0"/>
+        </w:numPr>
+        <w:ind w:left="360" w:hanging="360"/>
+        <w:rPr>
+          <w:rFonts w:ascii="Arial" w:hAnsi="Arial"/>
+          <w:i/>
+          <w:iCs/>
+          <w:color w:val="FF0000"/>
+          <w:sz w:val="24"/>
+          <w:szCs w:val="14"/>
+          <w:lang w:eastAsia="fr-FR"/>
+        </w:rPr>
+      </w:pPr>
+    </w:p>
+    <w:p>
+      <w:pPr>
         <w:pStyle w:val="Titre2"/>
         <w:rPr>
-          <w:i w:val="0"/>
-          <w:iCs/>
-        </w:rPr>
-      </w:pPr>
-      <w:r>
-        <w:rPr>
-          <w:i w:val="0"/>
+          <w:i/>
+          <w:iCs/>
+        </w:rPr>
+      </w:pPr>
+      <w:r>
+        <w:rPr>
           <w:iCs/>
         </w:rPr>
         <w:t>Concept</w:t>
@@ -2946,28 +2965,14 @@
     </w:p>
     <w:p>
       <w:pPr>
-        <w:pStyle w:val="Retraitnormal1"/>
-        <w:numPr>
-          <w:ilvl w:val="0"/>
-          <w:numId w:val="0"/>
-        </w:numPr>
-        <w:ind w:left="360"/>
-        <w:rPr>
-          <w:rFonts w:ascii="Arial" w:hAnsi="Arial"/>
-          <w:i/>
-          <w:iCs/>
-          <w:color w:val="FF0000"/>
-          <w:sz w:val="24"/>
-          <w:szCs w:val="14"/>
-          <w:lang w:eastAsia="fr-FR"/>
-        </w:rPr>
+        <w:ind w:left="576"/>
       </w:pPr>
     </w:p>
     <w:p>
       <w:pPr>
         <w:pStyle w:val="Titre2"/>
         <w:rPr>
-          <w:i w:val="0"/>
+          <w:i/>
           <w:iCs/>
         </w:rPr>
       </w:pPr>
@@ -2975,7 +2980,6 @@
       <w:bookmarkStart w:id="6" w:name="_Toc499021838"/>
       <w:r>
         <w:rPr>
-          <w:i w:val="0"/>
           <w:iCs/>
         </w:rPr>
         <w:t>Analyse fonctionnelle</w:t>
@@ -3101,13 +3105,12 @@
       <w:pPr>
         <w:pStyle w:val="Titre2"/>
         <w:rPr>
-          <w:i w:val="0"/>
-          <w:iCs/>
-        </w:rPr>
-      </w:pPr>
-      <w:r>
-        <w:rPr>
-          <w:i w:val="0"/>
+          <w:i/>
+          <w:iCs/>
+        </w:rPr>
+      </w:pPr>
+      <w:r>
+        <w:rPr>
           <w:iCs/>
         </w:rPr>
         <w:t>Stratégie de test</w:t>
@@ -3504,6 +3507,7 @@
           <w:iCs/>
           <w:szCs w:val="14"/>
         </w:rPr>
+        <w:lastRenderedPageBreak/>
         <w:t>les</w:t>
       </w:r>
       <w:proofErr w:type="gramEnd"/>
@@ -3518,15 +3522,146 @@
     </w:p>
     <w:p>
       <w:pPr>
+        <w:pStyle w:val="En-tte"/>
+        <w:tabs>
+          <w:tab w:val="clear" w:pos="4536"/>
+          <w:tab w:val="clear" w:pos="9072"/>
+        </w:tabs>
+        <w:rPr>
+          <w:i/>
+          <w:iCs/>
+          <w:szCs w:val="14"/>
+        </w:rPr>
+      </w:pPr>
+    </w:p>
+    <w:p>
+      <w:pPr>
         <w:pStyle w:val="Titre1"/>
-        <w:tabs>
-          <w:tab w:val="num" w:pos="360"/>
-        </w:tabs>
+        <w:rPr>
+          <w:kern w:val="0"/>
+          <w:sz w:val="24"/>
+        </w:rPr>
+      </w:pPr>
+      <w:r>
+        <w:t>Analyse UX</w:t>
+      </w:r>
+    </w:p>
+    <w:p>
+      <w:pPr>
+        <w:pStyle w:val="Titre2"/>
+      </w:pPr>
+      <w:r>
+        <w:t>Conception centrée utilisateur</w:t>
+      </w:r>
+    </w:p>
+    <w:p>
+      <w:pPr>
+        <w:ind w:left="576"/>
+        <w:rPr>
+          <w:color w:val="FF0000"/>
+        </w:rPr>
+      </w:pPr>
+      <w:r>
+        <w:rPr>
+          <w:color w:val="FF0000"/>
+        </w:rPr>
+        <w:t>PERSONAS DIEGO ET STELLA</w:t>
+      </w:r>
+    </w:p>
+    <w:p>
+      <w:pPr>
+        <w:pStyle w:val="Titre2"/>
+      </w:pPr>
+      <w:r>
+        <w:t>Choix de la palette graphique</w:t>
+      </w:r>
+    </w:p>
+    <w:p>
+      <w:pPr>
+        <w:ind w:left="576"/>
+      </w:pPr>
+    </w:p>
+    <w:p>
+      <w:pPr>
+        <w:pStyle w:val="Titre2"/>
+      </w:pPr>
+      <w:r>
+        <w:t>Eco-conception</w:t>
+      </w:r>
+    </w:p>
+    <w:p>
+      <w:pPr>
+        <w:ind w:left="576"/>
+      </w:pPr>
+    </w:p>
+    <w:p>
+      <w:pPr>
+        <w:pStyle w:val="Titre2"/>
+      </w:pPr>
+      <w:r>
+        <w:t>Accessibilité</w:t>
+      </w:r>
+    </w:p>
+    <w:p>
+      <w:pPr>
+        <w:ind w:left="432"/>
+      </w:pPr>
+    </w:p>
+    <w:p>
+      <w:pPr>
+        <w:pStyle w:val="Titre1"/>
+      </w:pPr>
+      <w:r>
+        <w:t>Conception UX</w:t>
+      </w:r>
+    </w:p>
+    <w:p>
+      <w:pPr>
+        <w:pStyle w:val="Titre2"/>
+      </w:pPr>
+      <w:r>
+        <w:t>Définition des wireframes</w:t>
+      </w:r>
+    </w:p>
+    <w:p>
+      <w:pPr>
+        <w:pStyle w:val="Titre2"/>
+      </w:pPr>
+      <w:r>
+        <w:t xml:space="preserve">Editeur de niveau (High </w:t>
+      </w:r>
+      <w:proofErr w:type="spellStart"/>
+      <w:r>
+        <w:t>fidelity</w:t>
+      </w:r>
+      <w:proofErr w:type="spellEnd"/>
+      <w:r>
+        <w:t xml:space="preserve"> </w:t>
+      </w:r>
+      <w:proofErr w:type="spellStart"/>
+      <w:r>
+        <w:t>Mockup</w:t>
+      </w:r>
+      <w:proofErr w:type="spellEnd"/>
+      <w:r>
+        <w:t>)</w:t>
+      </w:r>
+    </w:p>
+    <w:p>
+      <w:pPr>
+        <w:pStyle w:val="Titre2"/>
+      </w:pPr>
+      <w:r>
+        <w:t>Choix effectués</w:t>
+      </w:r>
+    </w:p>
+    <w:p>
+      <w:pPr>
+        <w:pStyle w:val="Titre1"/>
       </w:pPr>
       <w:bookmarkStart w:id="7" w:name="_Toc71703259"/>
       <w:bookmarkStart w:id="8" w:name="_Toc499021842"/>
       <w:r>
-        <w:lastRenderedPageBreak/>
         <w:t>R</w:t>
       </w:r>
       <w:bookmarkEnd w:id="7"/>
@@ -3970,6 +4105,7 @@
           <w:iCs/>
           <w:color w:val="FF0000"/>
         </w:rPr>
+        <w:lastRenderedPageBreak/>
         <w:t xml:space="preserve">A la réception du POST du </w:t>
       </w:r>
       <w:proofErr w:type="spellStart"/>
@@ -4126,13 +4262,12 @@
       <w:pPr>
         <w:pStyle w:val="Titre2"/>
         <w:rPr>
-          <w:i w:val="0"/>
-          <w:iCs/>
-        </w:rPr>
-      </w:pPr>
-      <w:r>
-        <w:rPr>
-          <w:i w:val="0"/>
+          <w:i/>
+          <w:iCs/>
+        </w:rPr>
+      </w:pPr>
+      <w:r>
+        <w:rPr>
           <w:iCs/>
         </w:rPr>
         <w:t>Déroulement</w:t>
@@ -4185,7 +4320,7 @@
       <w:pPr>
         <w:pStyle w:val="Titre2"/>
         <w:rPr>
-          <w:i w:val="0"/>
+          <w:i/>
           <w:iCs/>
         </w:rPr>
       </w:pPr>
@@ -4197,7 +4332,6 @@
       <w:bookmarkEnd w:id="11"/>
       <w:r>
         <w:rPr>
-          <w:i w:val="0"/>
           <w:iCs/>
         </w:rPr>
         <w:t>Mise en place de l’environnement de travail</w:t>
@@ -4361,13 +4495,12 @@
       <w:pPr>
         <w:pStyle w:val="Titre2"/>
         <w:rPr>
-          <w:i w:val="0"/>
-          <w:iCs/>
-        </w:rPr>
-      </w:pPr>
-      <w:r>
-        <w:rPr>
-          <w:i w:val="0"/>
+          <w:i/>
+          <w:iCs/>
+        </w:rPr>
+      </w:pPr>
+      <w:r>
+        <w:rPr>
           <w:iCs/>
         </w:rPr>
         <w:t>Description des test</w:t>
@@ -4375,7 +4508,6 @@
       <w:bookmarkEnd w:id="12"/>
       <w:r>
         <w:rPr>
-          <w:i w:val="0"/>
           <w:iCs/>
         </w:rPr>
         <w:t>s effectués</w:t>
@@ -4452,7 +4584,7 @@
       <w:pPr>
         <w:pStyle w:val="Titre2"/>
         <w:rPr>
-          <w:i w:val="0"/>
+          <w:i/>
           <w:iCs/>
         </w:rPr>
       </w:pPr>
@@ -4461,7 +4593,6 @@
       <w:bookmarkStart w:id="17" w:name="_Toc499021845"/>
       <w:r>
         <w:rPr>
-          <w:i w:val="0"/>
           <w:iCs/>
         </w:rPr>
         <w:t xml:space="preserve">Erreurs </w:t>
@@ -4469,7 +4600,6 @@
       <w:bookmarkEnd w:id="15"/>
       <w:r>
         <w:rPr>
-          <w:i w:val="0"/>
           <w:iCs/>
         </w:rPr>
         <w:t>restantes</w:t>
@@ -4478,7 +4608,6 @@
       <w:bookmarkEnd w:id="17"/>
       <w:r>
         <w:rPr>
-          <w:i w:val="0"/>
           <w:iCs/>
         </w:rPr>
         <w:t xml:space="preserve">  </w:t>
@@ -4736,6 +4865,7 @@
           <w:rFonts w:cs="Arial"/>
           <w:i/>
         </w:rPr>
+        <w:lastRenderedPageBreak/>
         <w:t>Objectifs atteints / non-atteints</w:t>
       </w:r>
     </w:p>
@@ -4839,13 +4969,12 @@
       <w:pPr>
         <w:pStyle w:val="Titre2"/>
         <w:rPr>
-          <w:i w:val="0"/>
-          <w:iCs/>
-        </w:rPr>
-      </w:pPr>
-      <w:r>
-        <w:rPr>
-          <w:i w:val="0"/>
+          <w:i/>
+          <w:iCs/>
+        </w:rPr>
+      </w:pPr>
+      <w:r>
+        <w:rPr>
           <w:iCs/>
         </w:rPr>
         <w:t>Manuel de référence</w:t>
@@ -4886,7 +5015,7 @@
       <w:pPr>
         <w:pStyle w:val="Titre2"/>
         <w:rPr>
-          <w:i w:val="0"/>
+          <w:i/>
           <w:iCs/>
         </w:rPr>
       </w:pPr>
@@ -4895,7 +5024,6 @@
       <w:bookmarkStart w:id="26" w:name="_Toc499021851"/>
       <w:r>
         <w:rPr>
-          <w:i w:val="0"/>
           <w:iCs/>
         </w:rPr>
         <w:t xml:space="preserve">Journal de </w:t>
@@ -4904,7 +5032,6 @@
       <w:bookmarkEnd w:id="25"/>
       <w:r>
         <w:rPr>
-          <w:i w:val="0"/>
           <w:iCs/>
         </w:rPr>
         <w:t>travail</w:t>
@@ -4916,9 +5043,10 @@
       <w:headerReference w:type="default" r:id="rId11"/>
       <w:footerReference w:type="default" r:id="rId12"/>
       <w:pgSz w:w="11906" w:h="16838" w:code="9"/>
-      <w:pgMar w:top="1418" w:right="1418" w:bottom="1418" w:left="1418" w:header="720" w:footer="720" w:gutter="0"/>
+      <w:pgMar w:top="1440" w:right="1080" w:bottom="1440" w:left="1080" w:header="720" w:footer="720" w:gutter="0"/>
       <w:cols w:space="720"/>
       <w:titlePg/>
+      <w:docGrid w:linePitch="326"/>
     </w:sectPr>
   </w:body>
 </w:document>
@@ -6937,9 +7065,9 @@
       <w:lvlJc w:val="left"/>
       <w:pPr>
         <w:tabs>
-          <w:tab w:val="num" w:pos="576"/>
-        </w:tabs>
-        <w:ind w:left="576" w:hanging="576"/>
+          <w:tab w:val="num" w:pos="2277"/>
+        </w:tabs>
+        <w:ind w:left="2277" w:hanging="576"/>
       </w:pPr>
     </w:lvl>
     <w:lvl w:ilvl="2">
@@ -7560,18 +7688,23 @@
     <w:next w:val="Normal"/>
     <w:link w:val="Titre2Car"/>
     <w:qFormat/>
+    <w:rsid w:val="0005666F"/>
     <w:pPr>
       <w:keepNext/>
       <w:numPr>
         <w:ilvl w:val="1"/>
         <w:numId w:val="1"/>
       </w:numPr>
+      <w:tabs>
+        <w:tab w:val="clear" w:pos="2277"/>
+        <w:tab w:val="num" w:pos="576"/>
+      </w:tabs>
       <w:spacing w:before="240" w:after="60"/>
+      <w:ind w:left="1152"/>
       <w:outlineLvl w:val="1"/>
     </w:pPr>
     <w:rPr>
       <w:b/>
-      <w:i/>
       <w:u w:val="single"/>
     </w:rPr>
   </w:style>
@@ -7580,12 +7713,14 @@
     <w:basedOn w:val="Normal"/>
     <w:next w:val="Normal"/>
     <w:qFormat/>
+    <w:rsid w:val="0005666F"/>
     <w:pPr>
       <w:keepNext/>
       <w:numPr>
         <w:ilvl w:val="2"/>
         <w:numId w:val="1"/>
       </w:numPr>
+      <w:ind w:left="1440"/>
       <w:outlineLvl w:val="2"/>
     </w:pPr>
     <w:rPr>
@@ -8135,11 +8270,10 @@
     <w:name w:val="Titre 2 Car"/>
     <w:basedOn w:val="Policepardfaut"/>
     <w:link w:val="Titre2"/>
-    <w:rsid w:val="00933151"/>
+    <w:rsid w:val="0005666F"/>
     <w:rPr>
       <w:rFonts w:ascii="Arial" w:hAnsi="Arial"/>
       <w:b/>
-      <w:i/>
       <w:sz w:val="24"/>
       <w:u w:val="single"/>
       <w:lang w:val="fr-FR" w:eastAsia="fr-FR"/>
@@ -8444,26 +8578,6 @@
 </file>
 
 <file path=customXml/item1.xml><?xml version="1.0" encoding="utf-8"?>
-<?mso-contentType ?>
-<FormTemplates xmlns="http://schemas.microsoft.com/sharepoint/v3/contenttype/forms">
-  <Display>DocumentLibraryForm</Display>
-  <Edit>DocumentLibraryForm</Edit>
-  <New>DocumentLibraryForm</New>
-</FormTemplates>
-</file>
-
-<file path=customXml/item2.xml><?xml version="1.0" encoding="utf-8"?>
-<p:properties xmlns:p="http://schemas.microsoft.com/office/2006/metadata/properties" xmlns:xsi="http://www.w3.org/2001/XMLSchema-instance" xmlns:pc="http://schemas.microsoft.com/office/infopath/2007/PartnerControls">
-  <documentManagement>
-    <TaxCatchAll xmlns="eefa3612-053e-497a-ae76-8a76877f5e22" xsi:nil="true"/>
-    <lcf76f155ced4ddcb4097134ff3c332f xmlns="b5cf4370-ac38-4b9e-9836-ef6f5df64f24">
-      <Terms xmlns="http://schemas.microsoft.com/office/infopath/2007/PartnerControls"/>
-    </lcf76f155ced4ddcb4097134ff3c332f>
-  </documentManagement>
-</p:properties>
-</file>
-
-<file path=customXml/item3.xml><?xml version="1.0" encoding="utf-8"?>
 <ct:contentTypeSchema xmlns:ct="http://schemas.microsoft.com/office/2006/metadata/contentType" xmlns:ma="http://schemas.microsoft.com/office/2006/metadata/properties/metaAttributes" ct:_="" ma:_="" ma:contentTypeName="Document" ma:contentTypeID="0x01010080C9F2488912074FB587B9AD9ADAE5BB" ma:contentTypeVersion="11" ma:contentTypeDescription="Crée un document." ma:contentTypeScope="" ma:versionID="0de33a34aa8934241a92d815be952b03">
   <xsd:schema xmlns:xsd="http://www.w3.org/2001/XMLSchema" xmlns:xs="http://www.w3.org/2001/XMLSchema" xmlns:p="http://schemas.microsoft.com/office/2006/metadata/properties" xmlns:ns2="b5cf4370-ac38-4b9e-9836-ef6f5df64f24" xmlns:ns3="eefa3612-053e-497a-ae76-8a76877f5e22" targetNamespace="http://schemas.microsoft.com/office/2006/metadata/properties" ma:root="true" ma:fieldsID="8468e718e17ddb77568e1238d457d43f" ns2:_="" ns3:_="">
     <xsd:import namespace="b5cf4370-ac38-4b9e-9836-ef6f5df64f24"/>
@@ -8658,10 +8772,41 @@
 </ct:contentTypeSchema>
 </file>
 
+<file path=customXml/item2.xml><?xml version="1.0" encoding="utf-8"?>
+<p:properties xmlns:p="http://schemas.microsoft.com/office/2006/metadata/properties" xmlns:xsi="http://www.w3.org/2001/XMLSchema-instance" xmlns:pc="http://schemas.microsoft.com/office/infopath/2007/PartnerControls">
+  <documentManagement>
+    <TaxCatchAll xmlns="eefa3612-053e-497a-ae76-8a76877f5e22" xsi:nil="true"/>
+    <lcf76f155ced4ddcb4097134ff3c332f xmlns="b5cf4370-ac38-4b9e-9836-ef6f5df64f24">
+      <Terms xmlns="http://schemas.microsoft.com/office/infopath/2007/PartnerControls"/>
+    </lcf76f155ced4ddcb4097134ff3c332f>
+  </documentManagement>
+</p:properties>
+</file>
+
+<file path=customXml/item3.xml><?xml version="1.0" encoding="utf-8"?>
+<?mso-contentType ?>
+<FormTemplates xmlns="http://schemas.microsoft.com/sharepoint/v3/contenttype/forms">
+  <Display>DocumentLibraryForm</Display>
+  <Edit>DocumentLibraryForm</Edit>
+  <New>DocumentLibraryForm</New>
+</FormTemplates>
+</file>
+
 <file path=customXml/itemProps1.xml><?xml version="1.0" encoding="utf-8"?>
-<ds:datastoreItem xmlns:ds="http://schemas.openxmlformats.org/officeDocument/2006/customXml" ds:itemID="{1DADA05A-DA17-4CB0-90B5-C889667DD54A}">
+<ds:datastoreItem xmlns:ds="http://schemas.openxmlformats.org/officeDocument/2006/customXml" ds:itemID="{452F434D-1870-4DF3-AED5-C505CC9FD5A8}">
   <ds:schemaRefs>
-    <ds:schemaRef ds:uri="http://schemas.microsoft.com/sharepoint/v3/contenttype/forms"/>
+    <ds:schemaRef ds:uri="http://schemas.microsoft.com/office/2006/metadata/contentType"/>
+    <ds:schemaRef ds:uri="http://schemas.microsoft.com/office/2006/metadata/properties/metaAttributes"/>
+    <ds:schemaRef ds:uri="http://www.w3.org/2001/XMLSchema"/>
+    <ds:schemaRef ds:uri="http://schemas.microsoft.com/office/2006/metadata/properties"/>
+    <ds:schemaRef ds:uri="b5cf4370-ac38-4b9e-9836-ef6f5df64f24"/>
+    <ds:schemaRef ds:uri="eefa3612-053e-497a-ae76-8a76877f5e22"/>
+    <ds:schemaRef ds:uri="http://schemas.microsoft.com/office/2006/documentManagement/types"/>
+    <ds:schemaRef ds:uri="http://schemas.microsoft.com/office/infopath/2007/PartnerControls"/>
+    <ds:schemaRef ds:uri="http://schemas.openxmlformats.org/package/2006/metadata/core-properties"/>
+    <ds:schemaRef ds:uri="http://purl.org/dc/elements/1.1/"/>
+    <ds:schemaRef ds:uri="http://purl.org/dc/terms/"/>
+    <ds:schemaRef ds:uri="http://schemas.microsoft.com/internal/obd"/>
   </ds:schemaRefs>
 </ds:datastoreItem>
 </file>
@@ -8678,20 +8823,9 @@
 </file>
 
 <file path=customXml/itemProps3.xml><?xml version="1.0" encoding="utf-8"?>
-<ds:datastoreItem xmlns:ds="http://schemas.openxmlformats.org/officeDocument/2006/customXml" ds:itemID="{452F434D-1870-4DF3-AED5-C505CC9FD5A8}">
+<ds:datastoreItem xmlns:ds="http://schemas.openxmlformats.org/officeDocument/2006/customXml" ds:itemID="{1DADA05A-DA17-4CB0-90B5-C889667DD54A}">
   <ds:schemaRefs>
-    <ds:schemaRef ds:uri="http://schemas.microsoft.com/office/2006/metadata/contentType"/>
-    <ds:schemaRef ds:uri="http://schemas.microsoft.com/office/2006/metadata/properties/metaAttributes"/>
-    <ds:schemaRef ds:uri="http://www.w3.org/2001/XMLSchema"/>
-    <ds:schemaRef ds:uri="http://schemas.microsoft.com/office/2006/metadata/properties"/>
-    <ds:schemaRef ds:uri="b5cf4370-ac38-4b9e-9836-ef6f5df64f24"/>
-    <ds:schemaRef ds:uri="eefa3612-053e-497a-ae76-8a76877f5e22"/>
-    <ds:schemaRef ds:uri="http://schemas.microsoft.com/office/2006/documentManagement/types"/>
-    <ds:schemaRef ds:uri="http://schemas.microsoft.com/office/infopath/2007/PartnerControls"/>
-    <ds:schemaRef ds:uri="http://schemas.openxmlformats.org/package/2006/metadata/core-properties"/>
-    <ds:schemaRef ds:uri="http://purl.org/dc/elements/1.1/"/>
-    <ds:schemaRef ds:uri="http://purl.org/dc/terms/"/>
-    <ds:schemaRef ds:uri="http://schemas.microsoft.com/internal/obd"/>
+    <ds:schemaRef ds:uri="http://schemas.microsoft.com/sharepoint/v3/contenttype/forms"/>
   </ds:schemaRefs>
 </ds:datastoreItem>
 </file>
</xml_diff>